<commit_message>
Lavoro su CM e documenti di test
</commit_message>
<xml_diff>
--- a/Documentazione/CM/CMv0.01.docx
+++ b/Documentazione/CM/CMv0.01.docx
@@ -13,6 +13,8 @@
           <w:szCs w:val="52"/>
         </w:rPr>
       </w:pPr>
+      <w:bookmarkStart w:id="0" w:name="_GoBack"/>
+      <w:bookmarkEnd w:id="0"/>
       <w:r>
         <w:rPr>
           <w:rFonts w:ascii="Arial" w:hAnsi="Arial" w:cs="Arial"/>
@@ -21,7 +23,7 @@
           <w:szCs w:val="52"/>
         </w:rPr>
         <w:drawing>
-          <wp:anchor distT="0" distB="0" distL="114300" distR="114300" simplePos="0" relativeHeight="251659264" behindDoc="1" locked="0" layoutInCell="1" allowOverlap="1" wp14:anchorId="51CE4314" wp14:editId="70F02DB4">
+          <wp:anchor distT="0" distB="0" distL="114300" distR="114300" simplePos="0" relativeHeight="251659264" behindDoc="1" locked="0" layoutInCell="1" allowOverlap="1" wp14:anchorId="74C9276D" wp14:editId="63FA6D3E">
             <wp:simplePos x="0" y="0"/>
             <wp:positionH relativeFrom="column">
               <wp:posOffset>67310</wp:posOffset>
@@ -1795,7 +1797,7 @@
                 <w:noProof/>
                 <w:webHidden/>
               </w:rPr>
-              <w:t>4</w:t>
+              <w:t>3</w:t>
             </w:r>
             <w:r>
               <w:rPr>
@@ -2099,7 +2101,7 @@
           <w:color w:val="000000" w:themeColor="text1"/>
         </w:rPr>
       </w:pPr>
-      <w:bookmarkStart w:id="0" w:name="_Toc529956776"/>
+      <w:bookmarkStart w:id="1" w:name="_Toc529956776"/>
       <w:r>
         <w:rPr>
           <w:rFonts w:ascii="Arial" w:hAnsi="Arial" w:cs="Arial"/>
@@ -2125,7 +2127,7 @@
         </w:rPr>
         <w:t xml:space="preserve"> Organizzazione del gruppo</w:t>
       </w:r>
-      <w:bookmarkEnd w:id="0"/>
+      <w:bookmarkEnd w:id="1"/>
       <w:r>
         <w:rPr>
           <w:rFonts w:ascii="Arial" w:hAnsi="Arial" w:cs="Arial"/>
@@ -2193,7 +2195,7 @@
           <w:szCs w:val="28"/>
         </w:rPr>
       </w:pPr>
-      <w:bookmarkStart w:id="1" w:name="_Toc529956777"/>
+      <w:bookmarkStart w:id="2" w:name="_Toc529956777"/>
       <w:r>
         <w:rPr>
           <w:rFonts w:ascii="Arial" w:hAnsi="Arial" w:cs="Arial"/>
@@ -2224,7 +2226,7 @@
         </w:rPr>
         <w:t>o</w:t>
       </w:r>
-      <w:bookmarkEnd w:id="1"/>
+      <w:bookmarkEnd w:id="2"/>
     </w:p>
     <w:p>
       <w:pPr>
@@ -2437,7 +2439,7 @@
           <w:szCs w:val="28"/>
         </w:rPr>
       </w:pPr>
-      <w:bookmarkStart w:id="2" w:name="_Toc529956778"/>
+      <w:bookmarkStart w:id="3" w:name="_Toc529956778"/>
       <w:r>
         <w:rPr>
           <w:rFonts w:ascii="Arial" w:hAnsi="Arial" w:cs="Arial"/>
@@ -2458,8 +2460,7 @@
         </w:rPr>
         <w:t>Analisi delle competenze</w:t>
       </w:r>
-      <w:bookmarkStart w:id="3" w:name="_GoBack"/>
-      <w:bookmarkEnd w:id="2"/>
+      <w:bookmarkEnd w:id="3"/>
     </w:p>
     <w:p>
       <w:pPr>
@@ -2471,7 +2472,6 @@
         </w:rPr>
       </w:pPr>
     </w:p>
-    <w:bookmarkEnd w:id="3"/>
     <w:p>
       <w:pPr>
         <w:ind w:left="708"/>
@@ -7574,7 +7574,7 @@
 </file>
 
 <file path=customXml/itemProps1.xml><?xml version="1.0" encoding="utf-8"?>
-<ds:datastoreItem xmlns:ds="http://schemas.openxmlformats.org/officeDocument/2006/customXml" ds:itemID="{307D1223-97FD-425A-926C-F2B114308269}">
+<ds:datastoreItem xmlns:ds="http://schemas.openxmlformats.org/officeDocument/2006/customXml" ds:itemID="{13EA7F58-1827-430E-9BB6-D4D16EBF28DD}">
   <ds:schemaRefs>
     <ds:schemaRef ds:uri="http://schemas.openxmlformats.org/officeDocument/2006/bibliography"/>
   </ds:schemaRefs>

</xml_diff>